<commit_message>
diagrama casos de uso update
</commit_message>
<xml_diff>
--- a/report update.docx
+++ b/report update.docx
@@ -334,6 +334,11 @@
       <w:r>
         <w:t>Consultar perfil do utilizador</w:t>
       </w:r>
+      <w:r>
+        <w:t xml:space="preserve"> </w:t>
+      </w:r>
+      <w:bookmarkStart w:id="0" w:name="_GoBack"/>
+      <w:bookmarkEnd w:id="0"/>
     </w:p>
     <w:p>
       <w:pPr>
@@ -2731,8 +2736,6 @@
         </w:rPr>
         <w:t>saúde e condição física</w:t>
       </w:r>
-      <w:bookmarkStart w:id="0" w:name="_GoBack"/>
-      <w:bookmarkEnd w:id="0"/>
     </w:p>
     <w:p>
       <w:pPr>
@@ -2967,7 +2970,7 @@
           <v:shape id="_x0000_i1025" type="#_x0000_t75" style="width:424.5pt;height:282.75pt" o:ole="">
             <v:imagedata r:id="rId7" o:title=""/>
           </v:shape>
-          <o:OLEObject Type="Embed" ProgID="Visio.Drawing.15" ShapeID="_x0000_i1025" DrawAspect="Content" ObjectID="_1569943820" r:id="rId8"/>
+          <o:OLEObject Type="Embed" ProgID="Visio.Drawing.15" ShapeID="_x0000_i1025" DrawAspect="Content" ObjectID="_1569999631" r:id="rId8"/>
         </w:object>
       </w:r>
     </w:p>
@@ -2988,13 +2991,7 @@
           <w:sz w:val="28"/>
         </w:rPr>
         <w:lastRenderedPageBreak/>
-        <w:t xml:space="preserve">Descrição </w:t>
-      </w:r>
-      <w:r>
-        <w:rPr>
-          <w:sz w:val="28"/>
-        </w:rPr>
-        <w:t>C</w:t>
+        <w:t>Descrição C</w:t>
       </w:r>
       <w:r>
         <w:rPr>
@@ -6666,7 +6663,7 @@
 </file>
 
 <file path=customXml/itemProps1.xml><?xml version="1.0" encoding="utf-8"?>
-<ds:datastoreItem xmlns:ds="http://schemas.openxmlformats.org/officeDocument/2006/customXml" ds:itemID="{BA8C8378-90B2-4F85-BFCF-65D512C4965F}">
+<ds:datastoreItem xmlns:ds="http://schemas.openxmlformats.org/officeDocument/2006/customXml" ds:itemID="{10825AF2-E6C0-43ED-919F-E5318B0F499F}">
   <ds:schemaRefs>
     <ds:schemaRef ds:uri="http://schemas.openxmlformats.org/officeDocument/2006/bibliography"/>
   </ds:schemaRefs>

</xml_diff>